<commit_message>
Update of my diary
</commit_message>
<xml_diff>
--- a/Diary/Rasmus.docx
+++ b/Diary/Rasmus.docx
@@ -676,6 +676,19 @@
         <w:br/>
         <w:t>I have some comments to this:</w:t>
       </w:r>
+    </w:p>
+    <w:p>
+      <w:pPr>
+        <w:rPr>
+          <w:lang w:val="en-US"/>
+        </w:rPr>
+      </w:pPr>
+      <w:r>
+        <w:rPr>
+          <w:lang w:val="en-US"/>
+        </w:rPr>
+        <w:t>“insert comments”</w:t>
+      </w:r>
       <w:r>
         <w:rPr>
           <w:lang w:val="en-US"/>
@@ -688,6 +701,73 @@
         </w:rPr>
         <w:br/>
         <w:t>My data is ready to be evaluated/made code review on.</w:t>
+      </w:r>
+      <w:r>
+        <w:rPr>
+          <w:lang w:val="en-US"/>
+        </w:rPr>
+        <w:br/>
+      </w:r>
+      <w:r>
+        <w:rPr>
+          <w:lang w:val="en-US"/>
+        </w:rPr>
+        <w:br/>
+        <w:t>Day5:</w:t>
+      </w:r>
+    </w:p>
+    <w:p>
+      <w:pPr>
+        <w:rPr>
+          <w:lang w:val="en-US"/>
+        </w:rPr>
+      </w:pPr>
+      <w:r>
+        <w:rPr>
+          <w:lang w:val="en-US"/>
+        </w:rPr>
+        <w:t>Eby have refactored the code a bit, and I have installed the database and tested. It works</w:t>
+      </w:r>
+    </w:p>
+    <w:p>
+      <w:pPr>
+        <w:rPr>
+          <w:lang w:val="en-US"/>
+        </w:rPr>
+      </w:pPr>
+      <w:r>
+        <w:rPr>
+          <w:lang w:val="en-US"/>
+        </w:rPr>
+        <w:br/>
+        <w:t xml:space="preserve">We have made an agreement that we finalize the 1 iteration and come forth with </w:t>
+      </w:r>
+      <w:proofErr w:type="gramStart"/>
+      <w:r>
+        <w:rPr>
+          <w:lang w:val="en-US"/>
+        </w:rPr>
+        <w:t>a</w:t>
+      </w:r>
+      <w:proofErr w:type="gramEnd"/>
+      <w:r>
+        <w:rPr>
+          <w:lang w:val="en-US"/>
+        </w:rPr>
+        <w:t xml:space="preserve"> increment on Monday.</w:t>
+      </w:r>
+    </w:p>
+    <w:p>
+      <w:pPr>
+        <w:rPr>
+          <w:lang w:val="en-US"/>
+        </w:rPr>
+      </w:pPr>
+      <w:r>
+        <w:rPr>
+          <w:lang w:val="en-US"/>
+        </w:rPr>
+        <w:t>I will make an appointment with Martin, Monday, If he got the time.</w:t>
       </w:r>
       <w:bookmarkStart w:id="0" w:name="_GoBack"/>
       <w:bookmarkEnd w:id="0"/>

</xml_diff>

<commit_message>
Delegation of assignments for E2 and update of my diary.
</commit_message>
<xml_diff>
--- a/Diary/Rasmus.docx
+++ b/Diary/Rasmus.docx
@@ -912,8 +912,76 @@
         </w:rPr>
         <w:t xml:space="preserve"> iteration today and have the increment ready as we had planned. So that we can start on the next Iteration(E2) tomorrow.</w:t>
       </w:r>
+    </w:p>
+    <w:p>
+      <w:pPr>
+        <w:rPr>
+          <w:lang w:val="en-US"/>
+        </w:rPr>
+      </w:pPr>
+    </w:p>
+    <w:p>
+      <w:pPr>
+        <w:rPr>
+          <w:lang w:val="en-US"/>
+        </w:rPr>
+      </w:pPr>
+      <w:r>
+        <w:rPr>
+          <w:lang w:val="en-US"/>
+        </w:rPr>
+        <w:t>Day3:</w:t>
+      </w:r>
+      <w:r>
+        <w:rPr>
+          <w:lang w:val="en-US"/>
+        </w:rPr>
+        <w:br/>
+        <w:t>Start of E2.</w:t>
+      </w:r>
+      <w:r>
+        <w:rPr>
+          <w:lang w:val="en-US"/>
+        </w:rPr>
+        <w:br/>
+        <w:t>The programming assignments are far more difficult to distribute, than the last iteration.</w:t>
+      </w:r>
+      <w:r>
+        <w:rPr>
+          <w:lang w:val="en-US"/>
+        </w:rPr>
+        <w:br/>
+        <w:t xml:space="preserve">So instead, I have distributed the assignments of making the Fully dressed use cases and </w:t>
+      </w:r>
+      <w:proofErr w:type="spellStart"/>
+      <w:r>
+        <w:rPr>
+          <w:lang w:val="en-US"/>
+        </w:rPr>
+        <w:t>sequens</w:t>
+      </w:r>
+      <w:proofErr w:type="spellEnd"/>
+      <w:r>
+        <w:rPr>
+          <w:lang w:val="en-US"/>
+        </w:rPr>
+        <w:t xml:space="preserve"> diagrams.</w:t>
+      </w:r>
+      <w:r>
+        <w:rPr>
+          <w:lang w:val="en-US"/>
+        </w:rPr>
+        <w:br/>
+        <w:t>The plan is that these are finalized tomorrow. Then we can talk about how we distribute the programming part.</w:t>
+      </w:r>
       <w:bookmarkStart w:id="0" w:name="_GoBack"/>
       <w:bookmarkEnd w:id="0"/>
+      <w:r>
+        <w:rPr>
+          <w:lang w:val="en-US"/>
+        </w:rPr>
+        <w:br/>
+      </w:r>
     </w:p>
     <w:sectPr>
       <w:pgSz w:w="11906" w:h="16838"/>

</xml_diff>

<commit_message>
Creation of E2 fully dressed use cases and update of my diary
</commit_message>
<xml_diff>
--- a/Diary/Rasmus.docx
+++ b/Diary/Rasmus.docx
@@ -911,6 +911,79 @@
           <w:lang w:val="en-US"/>
         </w:rPr>
         <w:t xml:space="preserve"> iteration today and have the increment ready as we had planned. So that we can start on the next Iteration(E2) tomorrow.</w:t>
+      </w:r>
+    </w:p>
+    <w:p>
+      <w:pPr>
+        <w:rPr>
+          <w:lang w:val="en-US"/>
+        </w:rPr>
+      </w:pPr>
+      <w:r>
+        <w:rPr>
+          <w:lang w:val="en-US"/>
+        </w:rPr>
+        <w:t>Day 3:</w:t>
+      </w:r>
+      <w:r>
+        <w:rPr>
+          <w:lang w:val="en-US"/>
+        </w:rPr>
+        <w:br/>
+        <w:t>Start of E2</w:t>
+      </w:r>
+      <w:r>
+        <w:rPr>
+          <w:lang w:val="en-US"/>
+        </w:rPr>
+        <w:br/>
+        <w:t>Delegation of Use cases</w:t>
+      </w:r>
+      <w:r>
+        <w:rPr>
+          <w:lang w:val="en-US"/>
+        </w:rPr>
+        <w:br/>
+      </w:r>
+      <w:r>
+        <w:rPr>
+          <w:lang w:val="en-US"/>
+        </w:rPr>
+        <w:br/>
+        <w:t>Day 4:</w:t>
+      </w:r>
+      <w:r>
+        <w:rPr>
+          <w:lang w:val="en-US"/>
+        </w:rPr>
+        <w:br/>
+      </w:r>
+      <w:r>
+        <w:rPr>
+          <w:lang w:val="en-US"/>
+        </w:rPr>
+        <w:br/>
+        <w:t>We agreed in the group that I would make the whole of the point system today, Friday, Saturday and finalize it Sunday and then we would meet up Monday.</w:t>
+      </w:r>
+      <w:r>
+        <w:rPr>
+          <w:lang w:val="en-US"/>
+        </w:rPr>
+        <w:br/>
+      </w:r>
+      <w:proofErr w:type="spellStart"/>
+      <w:r>
+        <w:rPr>
+          <w:lang w:val="en-US"/>
+        </w:rPr>
+        <w:t>Ive</w:t>
+      </w:r>
+      <w:proofErr w:type="spellEnd"/>
+      <w:r>
+        <w:rPr>
+          <w:lang w:val="en-US"/>
+        </w:rPr>
+        <w:t xml:space="preserve"> made the use cases fully dressed</w:t>
       </w:r>
       <w:bookmarkStart w:id="0" w:name="_GoBack"/>
       <w:bookmarkEnd w:id="0"/>

</xml_diff>

<commit_message>
Revert "Delegation of assignments for E2 and update of my diary."
This reverts commit eec66a8ccae079d70590b8af56b2bc41f5850a7e.
</commit_message>
<xml_diff>
--- a/Diary/Rasmus.docx
+++ b/Diary/Rasmus.docx
@@ -912,76 +912,8 @@
         </w:rPr>
         <w:t xml:space="preserve"> iteration today and have the increment ready as we had planned. So that we can start on the next Iteration(E2) tomorrow.</w:t>
       </w:r>
-    </w:p>
-    <w:p>
-      <w:pPr>
-        <w:rPr>
-          <w:lang w:val="en-US"/>
-        </w:rPr>
-      </w:pPr>
-    </w:p>
-    <w:p>
-      <w:pPr>
-        <w:rPr>
-          <w:lang w:val="en-US"/>
-        </w:rPr>
-      </w:pPr>
-      <w:r>
-        <w:rPr>
-          <w:lang w:val="en-US"/>
-        </w:rPr>
-        <w:t>Day3:</w:t>
-      </w:r>
-      <w:r>
-        <w:rPr>
-          <w:lang w:val="en-US"/>
-        </w:rPr>
-        <w:br/>
-        <w:t>Start of E2.</w:t>
-      </w:r>
-      <w:r>
-        <w:rPr>
-          <w:lang w:val="en-US"/>
-        </w:rPr>
-        <w:br/>
-        <w:t>The programming assignments are far more difficult to distribute, than the last iteration.</w:t>
-      </w:r>
-      <w:r>
-        <w:rPr>
-          <w:lang w:val="en-US"/>
-        </w:rPr>
-        <w:br/>
-        <w:t xml:space="preserve">So instead, I have distributed the assignments of making the Fully dressed use cases and </w:t>
-      </w:r>
-      <w:proofErr w:type="spellStart"/>
-      <w:r>
-        <w:rPr>
-          <w:lang w:val="en-US"/>
-        </w:rPr>
-        <w:t>sequens</w:t>
-      </w:r>
-      <w:proofErr w:type="spellEnd"/>
-      <w:r>
-        <w:rPr>
-          <w:lang w:val="en-US"/>
-        </w:rPr>
-        <w:t xml:space="preserve"> diagrams.</w:t>
-      </w:r>
-      <w:r>
-        <w:rPr>
-          <w:lang w:val="en-US"/>
-        </w:rPr>
-        <w:br/>
-        <w:t>The plan is that these are finalized tomorrow. Then we can talk about how we distribute the programming part.</w:t>
-      </w:r>
       <w:bookmarkStart w:id="0" w:name="_GoBack"/>
       <w:bookmarkEnd w:id="0"/>
-      <w:r>
-        <w:rPr>
-          <w:lang w:val="en-US"/>
-        </w:rPr>
-        <w:br/>
-      </w:r>
     </w:p>
     <w:sectPr>
       <w:pgSz w:w="11906" w:h="16838"/>

</xml_diff>